<commit_message>
Update Document for Accounts
</commit_message>
<xml_diff>
--- a/Accounts.docx
+++ b/Accounts.docx
@@ -145,11 +145,11 @@
         <w:tblLook w:firstRow="1" w:lastRow="0" w:firstColumn="0" w:lastColumn="0" w:noHBand="0" w:noVBand="0" w:val="0020"/>
       </w:tblPr>
       <w:tblGrid>
-        <w:gridCol w:w="1211"/>
-        <w:gridCol w:w="2236"/>
-        <w:gridCol w:w="1024"/>
-        <w:gridCol w:w="1677"/>
-        <w:gridCol w:w="1770"/>
+        <w:gridCol w:w="911"/>
+        <w:gridCol w:w="1682"/>
+        <w:gridCol w:w="770"/>
+        <w:gridCol w:w="1261"/>
+        <w:gridCol w:w="3294"/>
       </w:tblGrid>
       <w:tr>
         <w:trPr>
@@ -389,6 +389,64 @@
             <w:r>
               <w:t xml:space="preserve">Cancel</w:t>
             </w:r>
+          </w:p>
+        </w:tc>
+      </w:tr>
+      <w:tr>
+        <w:tc>
+          <w:tcPr/>
+          <w:p>
+            <w:pPr>
+              <w:pStyle w:val="Compact"/>
+              <w:jc w:val="left"/>
+            </w:pPr>
+            <w:r>
+              <w:t xml:space="preserve">comicskingdom.com</w:t>
+            </w:r>
+          </w:p>
+        </w:tc>
+        <w:tc>
+          <w:tcPr/>
+          <w:p>
+            <w:pPr>
+              <w:pStyle w:val="Compact"/>
+              <w:jc w:val="left"/>
+            </w:pPr>
+            <w:r>
+              <w:t xml:space="preserve">ralph.hightower@gmail.com</w:t>
+            </w:r>
+          </w:p>
+        </w:tc>
+        <w:tc>
+          <w:tcPr/>
+          <w:p>
+            <w:pPr>
+              <w:pStyle w:val="Compact"/>
+              <w:jc w:val="left"/>
+            </w:pPr>
+            <w:r>
+              <w:t xml:space="preserve">No</w:t>
+            </w:r>
+          </w:p>
+        </w:tc>
+        <w:tc>
+          <w:tcPr/>
+          <w:p>
+            <w:pPr>
+              <w:pStyle w:val="Compact"/>
+              <w:jc w:val="left"/>
+            </w:pPr>
+            <w:r>
+              <w:t xml:space="preserve">Cancel</w:t>
+            </w:r>
+          </w:p>
+        </w:tc>
+        <w:tc>
+          <w:tcPr/>
+          <w:p>
+            <w:pPr>
+              <w:pStyle w:val="Compact"/>
+            </w:pPr>
           </w:p>
         </w:tc>
       </w:tr>

</xml_diff>